<commit_message>
Added Hibernate Util Class
</commit_message>
<xml_diff>
--- a/Doc1.docx
+++ b/Doc1.docx
@@ -4570,9 +4570,1028 @@
       </w:pPr>
     </w:p>
     <w:p>
+      <w:pPr>
+        <w:autoSpaceDE w:val="0"/>
+        <w:autoSpaceDN w:val="0"/>
+        <w:adjustRightInd w:val="0"/>
+        <w:spacing w:after="0" w:line="240" w:lineRule="auto"/>
+        <w:rPr>
+          <w:rFonts w:ascii="Lucida Console" w:hAnsi="Lucida Console" w:cs="Lucida Console"/>
+          <w:color w:val="00BFBF"/>
+          <w:sz w:val="18"/>
+          <w:szCs w:val="18"/>
+        </w:rPr>
+      </w:pPr>
+      <w:r>
+        <w:rPr>
+          <w:rFonts w:ascii="Lucida Console" w:hAnsi="Lucida Console" w:cs="Lucida Console"/>
+          <w:color w:val="00BF00"/>
+          <w:sz w:val="18"/>
+          <w:szCs w:val="18"/>
+        </w:rPr>
+        <w:t xml:space="preserve">Gunit@LAPTOP-38KSS1KI </w:t>
+      </w:r>
+      <w:r>
+        <w:rPr>
+          <w:rFonts w:ascii="Lucida Console" w:hAnsi="Lucida Console" w:cs="Lucida Console"/>
+          <w:color w:val="BF00BF"/>
+          <w:sz w:val="18"/>
+          <w:szCs w:val="18"/>
+        </w:rPr>
+        <w:t xml:space="preserve">MINGW64 </w:t>
+      </w:r>
+      <w:r>
+        <w:rPr>
+          <w:rFonts w:ascii="Lucida Console" w:hAnsi="Lucida Console" w:cs="Lucida Console"/>
+          <w:color w:val="BFBF00"/>
+          <w:sz w:val="18"/>
+          <w:szCs w:val="18"/>
+        </w:rPr>
+        <w:t>~/OneDrive/Desktop/Git</w:t>
+      </w:r>
+      <w:r>
+        <w:rPr>
+          <w:rFonts w:ascii="Lucida Console" w:hAnsi="Lucida Console" w:cs="Lucida Console"/>
+          <w:color w:val="00BFBF"/>
+          <w:sz w:val="18"/>
+          <w:szCs w:val="18"/>
+        </w:rPr>
+        <w:t xml:space="preserve"> (master)</w:t>
+      </w:r>
+    </w:p>
+    <w:p>
+      <w:pPr>
+        <w:autoSpaceDE w:val="0"/>
+        <w:autoSpaceDN w:val="0"/>
+        <w:adjustRightInd w:val="0"/>
+        <w:spacing w:after="0" w:line="240" w:lineRule="auto"/>
+        <w:rPr>
+          <w:rFonts w:ascii="Lucida Console" w:hAnsi="Lucida Console" w:cs="Lucida Console"/>
+          <w:sz w:val="18"/>
+          <w:szCs w:val="18"/>
+        </w:rPr>
+      </w:pPr>
+      <w:r>
+        <w:rPr>
+          <w:rFonts w:ascii="Lucida Console" w:hAnsi="Lucida Console" w:cs="Lucida Console"/>
+          <w:sz w:val="18"/>
+          <w:szCs w:val="18"/>
+        </w:rPr>
+        <w:t>$ git commit -a -m "Adding all files"</w:t>
+      </w:r>
+    </w:p>
+    <w:p>
+      <w:pPr>
+        <w:autoSpaceDE w:val="0"/>
+        <w:autoSpaceDN w:val="0"/>
+        <w:adjustRightInd w:val="0"/>
+        <w:spacing w:after="0" w:line="240" w:lineRule="auto"/>
+        <w:rPr>
+          <w:rFonts w:ascii="Lucida Console" w:hAnsi="Lucida Console" w:cs="Lucida Console"/>
+          <w:sz w:val="18"/>
+          <w:szCs w:val="18"/>
+        </w:rPr>
+      </w:pPr>
+      <w:r>
+        <w:rPr>
+          <w:rFonts w:ascii="Lucida Console" w:hAnsi="Lucida Console" w:cs="Lucida Console"/>
+          <w:sz w:val="18"/>
+          <w:szCs w:val="18"/>
+        </w:rPr>
+        <w:t>[master bc9a45b] Adding all files</w:t>
+      </w:r>
+    </w:p>
+    <w:p>
+      <w:pPr>
+        <w:autoSpaceDE w:val="0"/>
+        <w:autoSpaceDN w:val="0"/>
+        <w:adjustRightInd w:val="0"/>
+        <w:spacing w:after="0" w:line="240" w:lineRule="auto"/>
+        <w:rPr>
+          <w:rFonts w:ascii="Lucida Console" w:hAnsi="Lucida Console" w:cs="Lucida Console"/>
+          <w:sz w:val="18"/>
+          <w:szCs w:val="18"/>
+        </w:rPr>
+      </w:pPr>
+      <w:r>
+        <w:rPr>
+          <w:rFonts w:ascii="Lucida Console" w:hAnsi="Lucida Console" w:cs="Lucida Console"/>
+          <w:sz w:val="18"/>
+          <w:szCs w:val="18"/>
+        </w:rPr>
+        <w:t xml:space="preserve"> 3 files changed, 0 </w:t>
+      </w:r>
+      <w:proofErr w:type="gramStart"/>
+      <w:r>
+        <w:rPr>
+          <w:rFonts w:ascii="Lucida Console" w:hAnsi="Lucida Console" w:cs="Lucida Console"/>
+          <w:sz w:val="18"/>
+          <w:szCs w:val="18"/>
+        </w:rPr>
+        <w:t>insertions(</w:t>
+      </w:r>
+      <w:proofErr w:type="gramEnd"/>
+      <w:r>
+        <w:rPr>
+          <w:rFonts w:ascii="Lucida Console" w:hAnsi="Lucida Console" w:cs="Lucida Console"/>
+          <w:sz w:val="18"/>
+          <w:szCs w:val="18"/>
+        </w:rPr>
+        <w:t>+), 0 deletions(-)</w:t>
+      </w:r>
+    </w:p>
+    <w:p>
+      <w:pPr>
+        <w:autoSpaceDE w:val="0"/>
+        <w:autoSpaceDN w:val="0"/>
+        <w:adjustRightInd w:val="0"/>
+        <w:spacing w:after="0" w:line="240" w:lineRule="auto"/>
+        <w:rPr>
+          <w:rFonts w:ascii="Lucida Console" w:hAnsi="Lucida Console" w:cs="Lucida Console"/>
+          <w:sz w:val="18"/>
+          <w:szCs w:val="18"/>
+        </w:rPr>
+      </w:pPr>
+      <w:r>
+        <w:rPr>
+          <w:rFonts w:ascii="Lucida Console" w:hAnsi="Lucida Console" w:cs="Lucida Console"/>
+          <w:sz w:val="18"/>
+          <w:szCs w:val="18"/>
+        </w:rPr>
+        <w:t xml:space="preserve"> create mode 100644 Doc1.docx</w:t>
+      </w:r>
+    </w:p>
+    <w:p>
+      <w:pPr>
+        <w:autoSpaceDE w:val="0"/>
+        <w:autoSpaceDN w:val="0"/>
+        <w:adjustRightInd w:val="0"/>
+        <w:spacing w:after="0" w:line="240" w:lineRule="auto"/>
+        <w:rPr>
+          <w:rFonts w:ascii="Lucida Console" w:hAnsi="Lucida Console" w:cs="Lucida Console"/>
+          <w:sz w:val="18"/>
+          <w:szCs w:val="18"/>
+        </w:rPr>
+      </w:pPr>
+      <w:r>
+        <w:rPr>
+          <w:rFonts w:ascii="Lucida Console" w:hAnsi="Lucida Console" w:cs="Lucida Console"/>
+          <w:sz w:val="18"/>
+          <w:szCs w:val="18"/>
+        </w:rPr>
+        <w:t xml:space="preserve"> create mode 100644 ~$Doc1.docx</w:t>
+      </w:r>
+    </w:p>
+    <w:p>
+      <w:pPr>
+        <w:autoSpaceDE w:val="0"/>
+        <w:autoSpaceDN w:val="0"/>
+        <w:adjustRightInd w:val="0"/>
+        <w:spacing w:after="0" w:line="240" w:lineRule="auto"/>
+        <w:rPr>
+          <w:rFonts w:ascii="Lucida Console" w:hAnsi="Lucida Console" w:cs="Lucida Console"/>
+          <w:sz w:val="18"/>
+          <w:szCs w:val="18"/>
+        </w:rPr>
+      </w:pPr>
+      <w:r>
+        <w:rPr>
+          <w:rFonts w:ascii="Lucida Console" w:hAnsi="Lucida Console" w:cs="Lucida Console"/>
+          <w:sz w:val="18"/>
+          <w:szCs w:val="18"/>
+        </w:rPr>
+        <w:t xml:space="preserve"> create mode 100644 ~WRL3482.tmp</w:t>
+      </w:r>
+    </w:p>
+    <w:p>
+      <w:pPr>
+        <w:autoSpaceDE w:val="0"/>
+        <w:autoSpaceDN w:val="0"/>
+        <w:adjustRightInd w:val="0"/>
+        <w:spacing w:after="0" w:line="240" w:lineRule="auto"/>
+        <w:rPr>
+          <w:rFonts w:ascii="Lucida Console" w:hAnsi="Lucida Console" w:cs="Lucida Console"/>
+          <w:sz w:val="18"/>
+          <w:szCs w:val="18"/>
+        </w:rPr>
+      </w:pPr>
+    </w:p>
+    <w:p>
+      <w:pPr>
+        <w:autoSpaceDE w:val="0"/>
+        <w:autoSpaceDN w:val="0"/>
+        <w:adjustRightInd w:val="0"/>
+        <w:spacing w:after="0" w:line="240" w:lineRule="auto"/>
+        <w:rPr>
+          <w:rFonts w:ascii="Lucida Console" w:hAnsi="Lucida Console" w:cs="Lucida Console"/>
+          <w:color w:val="00BFBF"/>
+          <w:sz w:val="18"/>
+          <w:szCs w:val="18"/>
+        </w:rPr>
+      </w:pPr>
+      <w:r>
+        <w:rPr>
+          <w:rFonts w:ascii="Lucida Console" w:hAnsi="Lucida Console" w:cs="Lucida Console"/>
+          <w:color w:val="00BF00"/>
+          <w:sz w:val="18"/>
+          <w:szCs w:val="18"/>
+        </w:rPr>
+        <w:t xml:space="preserve">Gunit@LAPTOP-38KSS1KI </w:t>
+      </w:r>
+      <w:r>
+        <w:rPr>
+          <w:rFonts w:ascii="Lucida Console" w:hAnsi="Lucida Console" w:cs="Lucida Console"/>
+          <w:color w:val="BF00BF"/>
+          <w:sz w:val="18"/>
+          <w:szCs w:val="18"/>
+        </w:rPr>
+        <w:t xml:space="preserve">MINGW64 </w:t>
+      </w:r>
+      <w:r>
+        <w:rPr>
+          <w:rFonts w:ascii="Lucida Console" w:hAnsi="Lucida Console" w:cs="Lucida Console"/>
+          <w:color w:val="BFBF00"/>
+          <w:sz w:val="18"/>
+          <w:szCs w:val="18"/>
+        </w:rPr>
+        <w:t>~/OneDrive/Desktop/Git</w:t>
+      </w:r>
+      <w:r>
+        <w:rPr>
+          <w:rFonts w:ascii="Lucida Console" w:hAnsi="Lucida Console" w:cs="Lucida Console"/>
+          <w:color w:val="00BFBF"/>
+          <w:sz w:val="18"/>
+          <w:szCs w:val="18"/>
+        </w:rPr>
+        <w:t xml:space="preserve"> (master)</w:t>
+      </w:r>
+    </w:p>
+    <w:p>
+      <w:pPr>
+        <w:autoSpaceDE w:val="0"/>
+        <w:autoSpaceDN w:val="0"/>
+        <w:adjustRightInd w:val="0"/>
+        <w:spacing w:after="0" w:line="240" w:lineRule="auto"/>
+        <w:rPr>
+          <w:rFonts w:ascii="Lucida Console" w:hAnsi="Lucida Console" w:cs="Lucida Console"/>
+          <w:sz w:val="18"/>
+          <w:szCs w:val="18"/>
+        </w:rPr>
+      </w:pPr>
+      <w:r>
+        <w:rPr>
+          <w:rFonts w:ascii="Lucida Console" w:hAnsi="Lucida Console" w:cs="Lucida Console"/>
+          <w:sz w:val="18"/>
+          <w:szCs w:val="18"/>
+        </w:rPr>
+        <w:t>$ git commit -a -m "Adding all files"</w:t>
+      </w:r>
+    </w:p>
+    <w:p>
+      <w:pPr>
+        <w:autoSpaceDE w:val="0"/>
+        <w:autoSpaceDN w:val="0"/>
+        <w:adjustRightInd w:val="0"/>
+        <w:spacing w:after="0" w:line="240" w:lineRule="auto"/>
+        <w:rPr>
+          <w:rFonts w:ascii="Lucida Console" w:hAnsi="Lucida Console" w:cs="Lucida Console"/>
+          <w:sz w:val="18"/>
+          <w:szCs w:val="18"/>
+        </w:rPr>
+      </w:pPr>
+      <w:r>
+        <w:rPr>
+          <w:rFonts w:ascii="Lucida Console" w:hAnsi="Lucida Console" w:cs="Lucida Console"/>
+          <w:sz w:val="18"/>
+          <w:szCs w:val="18"/>
+        </w:rPr>
+        <w:t>[master bc9a45b] Adding all files</w:t>
+      </w:r>
+    </w:p>
+    <w:p>
+      <w:pPr>
+        <w:autoSpaceDE w:val="0"/>
+        <w:autoSpaceDN w:val="0"/>
+        <w:adjustRightInd w:val="0"/>
+        <w:spacing w:after="0" w:line="240" w:lineRule="auto"/>
+        <w:rPr>
+          <w:rFonts w:ascii="Lucida Console" w:hAnsi="Lucida Console" w:cs="Lucida Console"/>
+          <w:sz w:val="18"/>
+          <w:szCs w:val="18"/>
+        </w:rPr>
+      </w:pPr>
+      <w:r>
+        <w:rPr>
+          <w:rFonts w:ascii="Lucida Console" w:hAnsi="Lucida Console" w:cs="Lucida Console"/>
+          <w:sz w:val="18"/>
+          <w:szCs w:val="18"/>
+        </w:rPr>
+        <w:t xml:space="preserve"> 3 files changed, 0 </w:t>
+      </w:r>
+      <w:proofErr w:type="gramStart"/>
+      <w:r>
+        <w:rPr>
+          <w:rFonts w:ascii="Lucida Console" w:hAnsi="Lucida Console" w:cs="Lucida Console"/>
+          <w:sz w:val="18"/>
+          <w:szCs w:val="18"/>
+        </w:rPr>
+        <w:t>insertions(</w:t>
+      </w:r>
+      <w:proofErr w:type="gramEnd"/>
+      <w:r>
+        <w:rPr>
+          <w:rFonts w:ascii="Lucida Console" w:hAnsi="Lucida Console" w:cs="Lucida Console"/>
+          <w:sz w:val="18"/>
+          <w:szCs w:val="18"/>
+        </w:rPr>
+        <w:t>+), 0 deletions(-)</w:t>
+      </w:r>
+    </w:p>
+    <w:p>
+      <w:pPr>
+        <w:autoSpaceDE w:val="0"/>
+        <w:autoSpaceDN w:val="0"/>
+        <w:adjustRightInd w:val="0"/>
+        <w:spacing w:after="0" w:line="240" w:lineRule="auto"/>
+        <w:rPr>
+          <w:rFonts w:ascii="Lucida Console" w:hAnsi="Lucida Console" w:cs="Lucida Console"/>
+          <w:sz w:val="18"/>
+          <w:szCs w:val="18"/>
+        </w:rPr>
+      </w:pPr>
+      <w:r>
+        <w:rPr>
+          <w:rFonts w:ascii="Lucida Console" w:hAnsi="Lucida Console" w:cs="Lucida Console"/>
+          <w:sz w:val="18"/>
+          <w:szCs w:val="18"/>
+        </w:rPr>
+        <w:t xml:space="preserve"> create mode 100644 Doc1.docx</w:t>
+      </w:r>
+    </w:p>
+    <w:p>
+      <w:pPr>
+        <w:autoSpaceDE w:val="0"/>
+        <w:autoSpaceDN w:val="0"/>
+        <w:adjustRightInd w:val="0"/>
+        <w:spacing w:after="0" w:line="240" w:lineRule="auto"/>
+        <w:rPr>
+          <w:rFonts w:ascii="Lucida Console" w:hAnsi="Lucida Console" w:cs="Lucida Console"/>
+          <w:sz w:val="18"/>
+          <w:szCs w:val="18"/>
+        </w:rPr>
+      </w:pPr>
+      <w:r>
+        <w:rPr>
+          <w:rFonts w:ascii="Lucida Console" w:hAnsi="Lucida Console" w:cs="Lucida Console"/>
+          <w:sz w:val="18"/>
+          <w:szCs w:val="18"/>
+        </w:rPr>
+        <w:t xml:space="preserve"> create mode 100644 ~$Doc1.docx</w:t>
+      </w:r>
+    </w:p>
+    <w:p>
+      <w:pPr>
+        <w:autoSpaceDE w:val="0"/>
+        <w:autoSpaceDN w:val="0"/>
+        <w:adjustRightInd w:val="0"/>
+        <w:spacing w:after="0" w:line="240" w:lineRule="auto"/>
+        <w:rPr>
+          <w:rFonts w:ascii="Lucida Console" w:hAnsi="Lucida Console" w:cs="Lucida Console"/>
+          <w:sz w:val="18"/>
+          <w:szCs w:val="18"/>
+        </w:rPr>
+      </w:pPr>
+      <w:r>
+        <w:rPr>
+          <w:rFonts w:ascii="Lucida Console" w:hAnsi="Lucida Console" w:cs="Lucida Console"/>
+          <w:sz w:val="18"/>
+          <w:szCs w:val="18"/>
+        </w:rPr>
+        <w:t xml:space="preserve"> create mode 100644 ~WRL3482.tmp</w:t>
+      </w:r>
+    </w:p>
+    <w:p>
+      <w:pPr>
+        <w:autoSpaceDE w:val="0"/>
+        <w:autoSpaceDN w:val="0"/>
+        <w:adjustRightInd w:val="0"/>
+        <w:spacing w:after="0" w:line="240" w:lineRule="auto"/>
+        <w:rPr>
+          <w:rFonts w:ascii="Lucida Console" w:hAnsi="Lucida Console" w:cs="Lucida Console"/>
+          <w:sz w:val="18"/>
+          <w:szCs w:val="18"/>
+        </w:rPr>
+      </w:pPr>
+    </w:p>
+    <w:p>
+      <w:pPr>
+        <w:autoSpaceDE w:val="0"/>
+        <w:autoSpaceDN w:val="0"/>
+        <w:adjustRightInd w:val="0"/>
+        <w:spacing w:after="0" w:line="240" w:lineRule="auto"/>
+        <w:rPr>
+          <w:rFonts w:ascii="Lucida Console" w:hAnsi="Lucida Console" w:cs="Lucida Console"/>
+          <w:color w:val="00BFBF"/>
+          <w:sz w:val="18"/>
+          <w:szCs w:val="18"/>
+        </w:rPr>
+      </w:pPr>
+      <w:r>
+        <w:rPr>
+          <w:rFonts w:ascii="Lucida Console" w:hAnsi="Lucida Console" w:cs="Lucida Console"/>
+          <w:color w:val="00BF00"/>
+          <w:sz w:val="18"/>
+          <w:szCs w:val="18"/>
+        </w:rPr>
+        <w:t xml:space="preserve">Gunit@LAPTOP-38KSS1KI </w:t>
+      </w:r>
+      <w:r>
+        <w:rPr>
+          <w:rFonts w:ascii="Lucida Console" w:hAnsi="Lucida Console" w:cs="Lucida Console"/>
+          <w:color w:val="BF00BF"/>
+          <w:sz w:val="18"/>
+          <w:szCs w:val="18"/>
+        </w:rPr>
+        <w:t xml:space="preserve">MINGW64 </w:t>
+      </w:r>
+      <w:r>
+        <w:rPr>
+          <w:rFonts w:ascii="Lucida Console" w:hAnsi="Lucida Console" w:cs="Lucida Console"/>
+          <w:color w:val="BFBF00"/>
+          <w:sz w:val="18"/>
+          <w:szCs w:val="18"/>
+        </w:rPr>
+        <w:t>~/OneDrive/Desktop/Git</w:t>
+      </w:r>
+      <w:r>
+        <w:rPr>
+          <w:rFonts w:ascii="Lucida Console" w:hAnsi="Lucida Console" w:cs="Lucida Console"/>
+          <w:color w:val="00BFBF"/>
+          <w:sz w:val="18"/>
+          <w:szCs w:val="18"/>
+        </w:rPr>
+        <w:t xml:space="preserve"> (master)</w:t>
+      </w:r>
+    </w:p>
+    <w:p>
+      <w:pPr>
+        <w:autoSpaceDE w:val="0"/>
+        <w:autoSpaceDN w:val="0"/>
+        <w:adjustRightInd w:val="0"/>
+        <w:spacing w:after="0" w:line="240" w:lineRule="auto"/>
+        <w:rPr>
+          <w:rFonts w:ascii="Lucida Console" w:hAnsi="Lucida Console" w:cs="Lucida Console"/>
+          <w:sz w:val="18"/>
+          <w:szCs w:val="18"/>
+        </w:rPr>
+      </w:pPr>
+      <w:r>
+        <w:rPr>
+          <w:rFonts w:ascii="Lucida Console" w:hAnsi="Lucida Console" w:cs="Lucida Console"/>
+          <w:sz w:val="18"/>
+          <w:szCs w:val="18"/>
+        </w:rPr>
+        <w:t>$ git log</w:t>
+      </w:r>
+    </w:p>
+    <w:p>
+      <w:pPr>
+        <w:autoSpaceDE w:val="0"/>
+        <w:autoSpaceDN w:val="0"/>
+        <w:adjustRightInd w:val="0"/>
+        <w:spacing w:after="0" w:line="240" w:lineRule="auto"/>
+        <w:rPr>
+          <w:rFonts w:ascii="Lucida Console" w:hAnsi="Lucida Console" w:cs="Lucida Console"/>
+          <w:color w:val="BFBF00"/>
+          <w:sz w:val="18"/>
+          <w:szCs w:val="18"/>
+        </w:rPr>
+      </w:pPr>
+      <w:r>
+        <w:rPr>
+          <w:rFonts w:ascii="Lucida Console" w:hAnsi="Lucida Console" w:cs="Lucida Console"/>
+          <w:color w:val="BFBF00"/>
+          <w:sz w:val="18"/>
+          <w:szCs w:val="18"/>
+        </w:rPr>
+        <w:t>commit bc9a45b2554599181f431eea9b74ee5d82561a51 (</w:t>
+      </w:r>
+      <w:r>
+        <w:rPr>
+          <w:rFonts w:ascii="Lucida Console" w:hAnsi="Lucida Console" w:cs="Lucida Console"/>
+          <w:color w:val="40FFFF"/>
+          <w:sz w:val="18"/>
+          <w:szCs w:val="18"/>
+        </w:rPr>
+        <w:t xml:space="preserve">HEAD -&gt; </w:t>
+      </w:r>
+      <w:r>
+        <w:rPr>
+          <w:rFonts w:ascii="Lucida Console" w:hAnsi="Lucida Console" w:cs="Lucida Console"/>
+          <w:color w:val="40FF40"/>
+          <w:sz w:val="18"/>
+          <w:szCs w:val="18"/>
+        </w:rPr>
+        <w:t>master</w:t>
+      </w:r>
+      <w:r>
+        <w:rPr>
+          <w:rFonts w:ascii="Lucida Console" w:hAnsi="Lucida Console" w:cs="Lucida Console"/>
+          <w:color w:val="BFBF00"/>
+          <w:sz w:val="18"/>
+          <w:szCs w:val="18"/>
+        </w:rPr>
+        <w:t>)</w:t>
+      </w:r>
+    </w:p>
+    <w:p>
+      <w:pPr>
+        <w:autoSpaceDE w:val="0"/>
+        <w:autoSpaceDN w:val="0"/>
+        <w:adjustRightInd w:val="0"/>
+        <w:spacing w:after="0" w:line="240" w:lineRule="auto"/>
+        <w:rPr>
+          <w:rFonts w:ascii="Lucida Console" w:hAnsi="Lucida Console" w:cs="Lucida Console"/>
+          <w:sz w:val="18"/>
+          <w:szCs w:val="18"/>
+        </w:rPr>
+      </w:pPr>
+      <w:r>
+        <w:rPr>
+          <w:rFonts w:ascii="Lucida Console" w:hAnsi="Lucida Console" w:cs="Lucida Console"/>
+          <w:sz w:val="18"/>
+          <w:szCs w:val="18"/>
+        </w:rPr>
+        <w:t xml:space="preserve">Author: </w:t>
+      </w:r>
+      <w:proofErr w:type="spellStart"/>
+      <w:r>
+        <w:rPr>
+          <w:rFonts w:ascii="Lucida Console" w:hAnsi="Lucida Console" w:cs="Lucida Console"/>
+          <w:sz w:val="18"/>
+          <w:szCs w:val="18"/>
+        </w:rPr>
+        <w:t>hegderguru</w:t>
+      </w:r>
+      <w:proofErr w:type="spellEnd"/>
+      <w:r>
+        <w:rPr>
+          <w:rFonts w:ascii="Lucida Console" w:hAnsi="Lucida Console" w:cs="Lucida Console"/>
+          <w:sz w:val="18"/>
+          <w:szCs w:val="18"/>
+        </w:rPr>
+        <w:t xml:space="preserve"> &lt;hegde.r.guru@gmail.com&gt;</w:t>
+      </w:r>
+    </w:p>
+    <w:p>
+      <w:pPr>
+        <w:autoSpaceDE w:val="0"/>
+        <w:autoSpaceDN w:val="0"/>
+        <w:adjustRightInd w:val="0"/>
+        <w:spacing w:after="0" w:line="240" w:lineRule="auto"/>
+        <w:rPr>
+          <w:rFonts w:ascii="Lucida Console" w:hAnsi="Lucida Console" w:cs="Lucida Console"/>
+          <w:sz w:val="18"/>
+          <w:szCs w:val="18"/>
+        </w:rPr>
+      </w:pPr>
+      <w:r>
+        <w:rPr>
+          <w:rFonts w:ascii="Lucida Console" w:hAnsi="Lucida Console" w:cs="Lucida Console"/>
+          <w:sz w:val="18"/>
+          <w:szCs w:val="18"/>
+        </w:rPr>
+        <w:t>Date:   Tue May 29 21:32:06 2018 +0530</w:t>
+      </w:r>
+    </w:p>
+    <w:p>
+      <w:pPr>
+        <w:autoSpaceDE w:val="0"/>
+        <w:autoSpaceDN w:val="0"/>
+        <w:adjustRightInd w:val="0"/>
+        <w:spacing w:after="0" w:line="240" w:lineRule="auto"/>
+        <w:rPr>
+          <w:rFonts w:ascii="Lucida Console" w:hAnsi="Lucida Console" w:cs="Lucida Console"/>
+          <w:sz w:val="18"/>
+          <w:szCs w:val="18"/>
+        </w:rPr>
+      </w:pPr>
+    </w:p>
+    <w:p>
+      <w:pPr>
+        <w:autoSpaceDE w:val="0"/>
+        <w:autoSpaceDN w:val="0"/>
+        <w:adjustRightInd w:val="0"/>
+        <w:spacing w:after="0" w:line="240" w:lineRule="auto"/>
+        <w:rPr>
+          <w:rFonts w:ascii="Lucida Console" w:hAnsi="Lucida Console" w:cs="Lucida Console"/>
+          <w:sz w:val="18"/>
+          <w:szCs w:val="18"/>
+        </w:rPr>
+      </w:pPr>
+      <w:r>
+        <w:rPr>
+          <w:rFonts w:ascii="Lucida Console" w:hAnsi="Lucida Console" w:cs="Lucida Console"/>
+          <w:sz w:val="18"/>
+          <w:szCs w:val="18"/>
+        </w:rPr>
+        <w:t xml:space="preserve">    Adding all files</w:t>
+      </w:r>
+    </w:p>
+    <w:p>
+      <w:pPr>
+        <w:autoSpaceDE w:val="0"/>
+        <w:autoSpaceDN w:val="0"/>
+        <w:adjustRightInd w:val="0"/>
+        <w:spacing w:after="0" w:line="240" w:lineRule="auto"/>
+        <w:rPr>
+          <w:rFonts w:ascii="Lucida Console" w:hAnsi="Lucida Console" w:cs="Lucida Console"/>
+          <w:sz w:val="18"/>
+          <w:szCs w:val="18"/>
+        </w:rPr>
+      </w:pPr>
+    </w:p>
+    <w:p>
+      <w:pPr>
+        <w:autoSpaceDE w:val="0"/>
+        <w:autoSpaceDN w:val="0"/>
+        <w:adjustRightInd w:val="0"/>
+        <w:spacing w:after="0" w:line="240" w:lineRule="auto"/>
+        <w:rPr>
+          <w:rFonts w:ascii="Lucida Console" w:hAnsi="Lucida Console" w:cs="Lucida Console"/>
+          <w:color w:val="BFBF00"/>
+          <w:sz w:val="18"/>
+          <w:szCs w:val="18"/>
+        </w:rPr>
+      </w:pPr>
+      <w:r>
+        <w:rPr>
+          <w:rFonts w:ascii="Lucida Console" w:hAnsi="Lucida Console" w:cs="Lucida Console"/>
+          <w:color w:val="BFBF00"/>
+          <w:sz w:val="18"/>
+          <w:szCs w:val="18"/>
+        </w:rPr>
+        <w:t>commit 520691d0a0584560c16a8dfe71e36d3ef0363a3e</w:t>
+      </w:r>
+    </w:p>
+    <w:p>
+      <w:pPr>
+        <w:autoSpaceDE w:val="0"/>
+        <w:autoSpaceDN w:val="0"/>
+        <w:adjustRightInd w:val="0"/>
+        <w:spacing w:after="0" w:line="240" w:lineRule="auto"/>
+        <w:rPr>
+          <w:rFonts w:ascii="Lucida Console" w:hAnsi="Lucida Console" w:cs="Lucida Console"/>
+          <w:sz w:val="18"/>
+          <w:szCs w:val="18"/>
+        </w:rPr>
+      </w:pPr>
+      <w:r>
+        <w:rPr>
+          <w:rFonts w:ascii="Lucida Console" w:hAnsi="Lucida Console" w:cs="Lucida Console"/>
+          <w:sz w:val="18"/>
+          <w:szCs w:val="18"/>
+        </w:rPr>
+        <w:t xml:space="preserve">Author: </w:t>
+      </w:r>
+      <w:proofErr w:type="spellStart"/>
+      <w:r>
+        <w:rPr>
+          <w:rFonts w:ascii="Lucida Console" w:hAnsi="Lucida Console" w:cs="Lucida Console"/>
+          <w:sz w:val="18"/>
+          <w:szCs w:val="18"/>
+        </w:rPr>
+        <w:t>hegderguru</w:t>
+      </w:r>
+      <w:proofErr w:type="spellEnd"/>
+      <w:r>
+        <w:rPr>
+          <w:rFonts w:ascii="Lucida Console" w:hAnsi="Lucida Console" w:cs="Lucida Console"/>
+          <w:sz w:val="18"/>
+          <w:szCs w:val="18"/>
+        </w:rPr>
+        <w:t xml:space="preserve"> &lt;hegde.r.guru@gmail.com&gt;</w:t>
+      </w:r>
+    </w:p>
+    <w:p>
+      <w:pPr>
+        <w:autoSpaceDE w:val="0"/>
+        <w:autoSpaceDN w:val="0"/>
+        <w:adjustRightInd w:val="0"/>
+        <w:spacing w:after="0" w:line="240" w:lineRule="auto"/>
+        <w:rPr>
+          <w:rFonts w:ascii="Lucida Console" w:hAnsi="Lucida Console" w:cs="Lucida Console"/>
+          <w:sz w:val="18"/>
+          <w:szCs w:val="18"/>
+        </w:rPr>
+      </w:pPr>
+      <w:r>
+        <w:rPr>
+          <w:rFonts w:ascii="Lucida Console" w:hAnsi="Lucida Console" w:cs="Lucida Console"/>
+          <w:sz w:val="18"/>
+          <w:szCs w:val="18"/>
+        </w:rPr>
+        <w:t>Date:   Tue May 29 21:26:44 2018 +0530</w:t>
+      </w:r>
+    </w:p>
+    <w:p>
+      <w:pPr>
+        <w:autoSpaceDE w:val="0"/>
+        <w:autoSpaceDN w:val="0"/>
+        <w:adjustRightInd w:val="0"/>
+        <w:spacing w:after="0" w:line="240" w:lineRule="auto"/>
+        <w:rPr>
+          <w:rFonts w:ascii="Lucida Console" w:hAnsi="Lucida Console" w:cs="Lucida Console"/>
+          <w:sz w:val="18"/>
+          <w:szCs w:val="18"/>
+        </w:rPr>
+      </w:pPr>
+    </w:p>
+    <w:p>
+      <w:pPr>
+        <w:autoSpaceDE w:val="0"/>
+        <w:autoSpaceDN w:val="0"/>
+        <w:adjustRightInd w:val="0"/>
+        <w:spacing w:after="0" w:line="240" w:lineRule="auto"/>
+        <w:rPr>
+          <w:rFonts w:ascii="Lucida Console" w:hAnsi="Lucida Console" w:cs="Lucida Console"/>
+          <w:sz w:val="18"/>
+          <w:szCs w:val="18"/>
+        </w:rPr>
+      </w:pPr>
+      <w:r>
+        <w:rPr>
+          <w:rFonts w:ascii="Lucida Console" w:hAnsi="Lucida Console" w:cs="Lucida Console"/>
+          <w:sz w:val="18"/>
+          <w:szCs w:val="18"/>
+        </w:rPr>
+        <w:t xml:space="preserve">    Added Learn Hibernate Project</w:t>
+      </w:r>
+    </w:p>
+    <w:p>
+      <w:pPr>
+        <w:autoSpaceDE w:val="0"/>
+        <w:autoSpaceDN w:val="0"/>
+        <w:adjustRightInd w:val="0"/>
+        <w:spacing w:after="0" w:line="240" w:lineRule="auto"/>
+        <w:rPr>
+          <w:rFonts w:ascii="Lucida Console" w:hAnsi="Lucida Console" w:cs="Lucida Console"/>
+          <w:sz w:val="18"/>
+          <w:szCs w:val="18"/>
+        </w:rPr>
+      </w:pPr>
+    </w:p>
+    <w:p>
+      <w:pPr>
+        <w:autoSpaceDE w:val="0"/>
+        <w:autoSpaceDN w:val="0"/>
+        <w:adjustRightInd w:val="0"/>
+        <w:spacing w:after="0" w:line="240" w:lineRule="auto"/>
+        <w:rPr>
+          <w:rFonts w:ascii="Lucida Console" w:hAnsi="Lucida Console" w:cs="Lucida Console"/>
+          <w:color w:val="00BFBF"/>
+          <w:sz w:val="18"/>
+          <w:szCs w:val="18"/>
+        </w:rPr>
+      </w:pPr>
+      <w:r>
+        <w:rPr>
+          <w:rFonts w:ascii="Lucida Console" w:hAnsi="Lucida Console" w:cs="Lucida Console"/>
+          <w:color w:val="00BF00"/>
+          <w:sz w:val="18"/>
+          <w:szCs w:val="18"/>
+        </w:rPr>
+        <w:t xml:space="preserve">Gunit@LAPTOP-38KSS1KI </w:t>
+      </w:r>
+      <w:r>
+        <w:rPr>
+          <w:rFonts w:ascii="Lucida Console" w:hAnsi="Lucida Console" w:cs="Lucida Console"/>
+          <w:color w:val="BF00BF"/>
+          <w:sz w:val="18"/>
+          <w:szCs w:val="18"/>
+        </w:rPr>
+        <w:t xml:space="preserve">MINGW64 </w:t>
+      </w:r>
+      <w:r>
+        <w:rPr>
+          <w:rFonts w:ascii="Lucida Console" w:hAnsi="Lucida Console" w:cs="Lucida Console"/>
+          <w:color w:val="BFBF00"/>
+          <w:sz w:val="18"/>
+          <w:szCs w:val="18"/>
+        </w:rPr>
+        <w:t>~/OneDrive/Desktop/Git</w:t>
+      </w:r>
+      <w:r>
+        <w:rPr>
+          <w:rFonts w:ascii="Lucida Console" w:hAnsi="Lucida Console" w:cs="Lucida Console"/>
+          <w:color w:val="00BFBF"/>
+          <w:sz w:val="18"/>
+          <w:szCs w:val="18"/>
+        </w:rPr>
+        <w:t xml:space="preserve"> (master)</w:t>
+      </w:r>
+    </w:p>
+    <w:p>
+      <w:pPr>
+        <w:autoSpaceDE w:val="0"/>
+        <w:autoSpaceDN w:val="0"/>
+        <w:adjustRightInd w:val="0"/>
+        <w:spacing w:after="0" w:line="240" w:lineRule="auto"/>
+        <w:rPr>
+          <w:rFonts w:ascii="Lucida Console" w:hAnsi="Lucida Console" w:cs="Lucida Console"/>
+          <w:sz w:val="18"/>
+          <w:szCs w:val="18"/>
+        </w:rPr>
+      </w:pPr>
+      <w:r>
+        <w:rPr>
+          <w:rFonts w:ascii="Lucida Console" w:hAnsi="Lucida Console" w:cs="Lucida Console"/>
+          <w:sz w:val="18"/>
+          <w:szCs w:val="18"/>
+        </w:rPr>
+        <w:t xml:space="preserve">$ git branch </w:t>
+      </w:r>
+      <w:proofErr w:type="spellStart"/>
+      <w:r>
+        <w:rPr>
+          <w:rFonts w:ascii="Lucida Console" w:hAnsi="Lucida Console" w:cs="Lucida Console"/>
+          <w:sz w:val="18"/>
+          <w:szCs w:val="18"/>
+        </w:rPr>
+        <w:t>firstbranch</w:t>
+      </w:r>
+      <w:proofErr w:type="spellEnd"/>
+    </w:p>
+    <w:p>
+      <w:pPr>
+        <w:autoSpaceDE w:val="0"/>
+        <w:autoSpaceDN w:val="0"/>
+        <w:adjustRightInd w:val="0"/>
+        <w:spacing w:after="0" w:line="240" w:lineRule="auto"/>
+        <w:rPr>
+          <w:rFonts w:ascii="Lucida Console" w:hAnsi="Lucida Console" w:cs="Lucida Console"/>
+          <w:sz w:val="18"/>
+          <w:szCs w:val="18"/>
+        </w:rPr>
+      </w:pPr>
+    </w:p>
+    <w:p>
+      <w:pPr>
+        <w:autoSpaceDE w:val="0"/>
+        <w:autoSpaceDN w:val="0"/>
+        <w:adjustRightInd w:val="0"/>
+        <w:spacing w:after="0" w:line="240" w:lineRule="auto"/>
+        <w:rPr>
+          <w:rFonts w:ascii="Lucida Console" w:hAnsi="Lucida Console" w:cs="Lucida Console"/>
+          <w:color w:val="00BFBF"/>
+          <w:sz w:val="18"/>
+          <w:szCs w:val="18"/>
+        </w:rPr>
+      </w:pPr>
+      <w:r>
+        <w:rPr>
+          <w:rFonts w:ascii="Lucida Console" w:hAnsi="Lucida Console" w:cs="Lucida Console"/>
+          <w:color w:val="00BF00"/>
+          <w:sz w:val="18"/>
+          <w:szCs w:val="18"/>
+        </w:rPr>
+        <w:t xml:space="preserve">Gunit@LAPTOP-38KSS1KI </w:t>
+      </w:r>
+      <w:r>
+        <w:rPr>
+          <w:rFonts w:ascii="Lucida Console" w:hAnsi="Lucida Console" w:cs="Lucida Console"/>
+          <w:color w:val="BF00BF"/>
+          <w:sz w:val="18"/>
+          <w:szCs w:val="18"/>
+        </w:rPr>
+        <w:t xml:space="preserve">MINGW64 </w:t>
+      </w:r>
+      <w:r>
+        <w:rPr>
+          <w:rFonts w:ascii="Lucida Console" w:hAnsi="Lucida Console" w:cs="Lucida Console"/>
+          <w:color w:val="BFBF00"/>
+          <w:sz w:val="18"/>
+          <w:szCs w:val="18"/>
+        </w:rPr>
+        <w:t>~/OneDrive/Desktop/Git</w:t>
+      </w:r>
+      <w:r>
+        <w:rPr>
+          <w:rFonts w:ascii="Lucida Console" w:hAnsi="Lucida Console" w:cs="Lucida Console"/>
+          <w:color w:val="00BFBF"/>
+          <w:sz w:val="18"/>
+          <w:szCs w:val="18"/>
+        </w:rPr>
+        <w:t xml:space="preserve"> (master)</w:t>
+      </w:r>
+    </w:p>
+    <w:p>
+      <w:pPr>
+        <w:autoSpaceDE w:val="0"/>
+        <w:autoSpaceDN w:val="0"/>
+        <w:adjustRightInd w:val="0"/>
+        <w:spacing w:after="0" w:line="240" w:lineRule="auto"/>
+        <w:rPr>
+          <w:rFonts w:ascii="Lucida Console" w:hAnsi="Lucida Console" w:cs="Lucida Console"/>
+          <w:sz w:val="18"/>
+          <w:szCs w:val="18"/>
+        </w:rPr>
+      </w:pPr>
+      <w:r>
+        <w:rPr>
+          <w:rFonts w:ascii="Lucida Console" w:hAnsi="Lucida Console" w:cs="Lucida Console"/>
+          <w:sz w:val="18"/>
+          <w:szCs w:val="18"/>
+        </w:rPr>
+        <w:t xml:space="preserve">$ git checkout </w:t>
+      </w:r>
+      <w:proofErr w:type="spellStart"/>
+      <w:r>
+        <w:rPr>
+          <w:rFonts w:ascii="Lucida Console" w:hAnsi="Lucida Console" w:cs="Lucida Console"/>
+          <w:sz w:val="18"/>
+          <w:szCs w:val="18"/>
+        </w:rPr>
+        <w:t>firstbranch</w:t>
+      </w:r>
+      <w:proofErr w:type="spellEnd"/>
+    </w:p>
+    <w:p>
+      <w:pPr>
+        <w:autoSpaceDE w:val="0"/>
+        <w:autoSpaceDN w:val="0"/>
+        <w:adjustRightInd w:val="0"/>
+        <w:spacing w:after="0" w:line="240" w:lineRule="auto"/>
+        <w:rPr>
+          <w:rFonts w:ascii="Lucida Console" w:hAnsi="Lucida Console" w:cs="Lucida Console"/>
+          <w:sz w:val="18"/>
+          <w:szCs w:val="18"/>
+        </w:rPr>
+      </w:pPr>
+      <w:r>
+        <w:rPr>
+          <w:rFonts w:ascii="Lucida Console" w:hAnsi="Lucida Console" w:cs="Lucida Console"/>
+          <w:sz w:val="18"/>
+          <w:szCs w:val="18"/>
+        </w:rPr>
+        <w:t>Switched to branch '</w:t>
+      </w:r>
+      <w:proofErr w:type="spellStart"/>
+      <w:r>
+        <w:rPr>
+          <w:rFonts w:ascii="Lucida Console" w:hAnsi="Lucida Console" w:cs="Lucida Console"/>
+          <w:sz w:val="18"/>
+          <w:szCs w:val="18"/>
+        </w:rPr>
+        <w:t>firstbranch</w:t>
+      </w:r>
+      <w:proofErr w:type="spellEnd"/>
+      <w:r>
+        <w:rPr>
+          <w:rFonts w:ascii="Lucida Console" w:hAnsi="Lucida Console" w:cs="Lucida Console"/>
+          <w:sz w:val="18"/>
+          <w:szCs w:val="18"/>
+        </w:rPr>
+        <w:t>'</w:t>
+      </w:r>
+    </w:p>
+    <w:p>
+      <w:pPr>
+        <w:autoSpaceDE w:val="0"/>
+        <w:autoSpaceDN w:val="0"/>
+        <w:adjustRightInd w:val="0"/>
+        <w:spacing w:after="0" w:line="240" w:lineRule="auto"/>
+        <w:rPr>
+          <w:rFonts w:ascii="Lucida Console" w:hAnsi="Lucida Console" w:cs="Lucida Console"/>
+          <w:sz w:val="18"/>
+          <w:szCs w:val="18"/>
+        </w:rPr>
+      </w:pPr>
+      <w:r>
+        <w:rPr>
+          <w:rFonts w:ascii="Lucida Console" w:hAnsi="Lucida Console" w:cs="Lucida Console"/>
+          <w:sz w:val="18"/>
+          <w:szCs w:val="18"/>
+        </w:rPr>
+        <w:t>M       Doc1.docx</w:t>
+      </w:r>
+    </w:p>
+    <w:p>
+      <w:pPr>
+        <w:autoSpaceDE w:val="0"/>
+        <w:autoSpaceDN w:val="0"/>
+        <w:adjustRightInd w:val="0"/>
+        <w:spacing w:after="0" w:line="240" w:lineRule="auto"/>
+        <w:rPr>
+          <w:rFonts w:ascii="Lucida Console" w:hAnsi="Lucida Console" w:cs="Lucida Console"/>
+          <w:sz w:val="18"/>
+          <w:szCs w:val="18"/>
+        </w:rPr>
+      </w:pPr>
       <w:bookmarkStart w:id="0" w:name="_GoBack"/>
       <w:bookmarkEnd w:id="0"/>
     </w:p>
+    <w:p/>
     <w:sectPr>
       <w:pgSz w:w="12240" w:h="15840"/>
       <w:pgMar w:top="1440" w:right="1440" w:bottom="1440" w:left="1440" w:header="720" w:footer="720" w:gutter="0"/>

</xml_diff>